<commit_message>
Ahora si el Ultimo
</commit_message>
<xml_diff>
--- a/Documentación/Fase III.docx
+++ b/Documentación/Fase III.docx
@@ -13878,7 +13878,15 @@
               <w:t>mostrará</w:t>
             </w:r>
             <w:r>
-              <w:t xml:space="preserve"> toda la información relacionada e este.</w:t>
+              <w:t xml:space="preserve"> toda la información relacionada </w:t>
+            </w:r>
+            <w:proofErr w:type="gramStart"/>
+            <w:r>
+              <w:t>e</w:t>
+            </w:r>
+            <w:proofErr w:type="gramEnd"/>
+            <w:r>
+              <w:t xml:space="preserve"> este.</w:t>
             </w:r>
           </w:p>
         </w:tc>
@@ -15324,188 +15332,82 @@
         <w:spacing w:line="240" w:lineRule="auto"/>
         <w:jc w:val="both"/>
       </w:pPr>
-      <w:r>
-        <w:rPr>
-          <w:noProof/>
-        </w:rPr>
-        <mc:AlternateContent>
-          <mc:Choice Requires="wps">
-            <w:drawing>
-              <wp:anchor distT="0" distB="0" distL="114300" distR="114300" simplePos="0" relativeHeight="251722752" behindDoc="0" locked="0" layoutInCell="1" allowOverlap="1" wp14:anchorId="35BC31DC" wp14:editId="65A82FAA">
-                <wp:simplePos x="0" y="0"/>
-                <wp:positionH relativeFrom="column">
-                  <wp:posOffset>3641650</wp:posOffset>
-                </wp:positionH>
-                <wp:positionV relativeFrom="paragraph">
-                  <wp:posOffset>211721</wp:posOffset>
-                </wp:positionV>
-                <wp:extent cx="1173708" cy="368490"/>
-                <wp:effectExtent l="0" t="0" r="26670" b="12700"/>
-                <wp:wrapNone/>
-                <wp:docPr id="18" name="Rectángulo: esquinas redondeadas 18"/>
-                <wp:cNvGraphicFramePr/>
-                <a:graphic xmlns:a="http://schemas.openxmlformats.org/drawingml/2006/main">
-                  <a:graphicData uri="http://schemas.microsoft.com/office/word/2010/wordprocessingShape">
-                    <wps:wsp>
-                      <wps:cNvSpPr/>
-                      <wps:spPr>
-                        <a:xfrm>
-                          <a:off x="0" y="0"/>
-                          <a:ext cx="1173708" cy="368490"/>
-                        </a:xfrm>
-                        <a:prstGeom prst="roundRect">
-                          <a:avLst/>
-                        </a:prstGeom>
-                      </wps:spPr>
-                      <wps:style>
-                        <a:lnRef idx="2">
-                          <a:schemeClr val="accent1">
-                            <a:shade val="50000"/>
-                          </a:schemeClr>
-                        </a:lnRef>
-                        <a:fillRef idx="1">
-                          <a:schemeClr val="accent1"/>
-                        </a:fillRef>
-                        <a:effectRef idx="0">
-                          <a:schemeClr val="accent1"/>
-                        </a:effectRef>
-                        <a:fontRef idx="minor">
-                          <a:schemeClr val="lt1"/>
-                        </a:fontRef>
-                      </wps:style>
-                      <wps:txbx>
-                        <w:txbxContent>
-                          <w:p>
-                            <w:pPr>
-                              <w:jc w:val="center"/>
-                            </w:pPr>
-                            <w:r>
-                              <w:t>Cliente PC</w:t>
-                            </w:r>
-                          </w:p>
-                        </w:txbxContent>
-                      </wps:txbx>
-                      <wps:bodyPr rot="0" spcFirstLastPara="0" vertOverflow="overflow" horzOverflow="overflow" vert="horz" wrap="square" lIns="91440" tIns="45720" rIns="91440" bIns="45720" numCol="1" spcCol="0" rtlCol="0" fromWordArt="0" anchor="ctr" anchorCtr="0" forceAA="0" compatLnSpc="1">
-                        <a:prstTxWarp prst="textNoShape">
-                          <a:avLst/>
-                        </a:prstTxWarp>
-                        <a:noAutofit/>
-                      </wps:bodyPr>
-                    </wps:wsp>
-                  </a:graphicData>
-                </a:graphic>
-                <wp14:sizeRelH relativeFrom="margin">
-                  <wp14:pctWidth>0</wp14:pctWidth>
-                </wp14:sizeRelH>
-                <wp14:sizeRelV relativeFrom="margin">
-                  <wp14:pctHeight>0</wp14:pctHeight>
-                </wp14:sizeRelV>
-              </wp:anchor>
-            </w:drawing>
-          </mc:Choice>
-          <mc:Fallback>
-            <w:pict>
-              <v:roundrect w14:anchorId="35BC31DC" id="Rectángulo: esquinas redondeadas 18" o:spid="_x0000_s1026" style="position:absolute;left:0;text-align:left;margin-left:286.75pt;margin-top:16.65pt;width:92.4pt;height:29pt;z-index:251722752;visibility:visible;mso-wrap-style:square;mso-width-percent:0;mso-height-percent:0;mso-wrap-distance-left:9pt;mso-wrap-distance-top:0;mso-wrap-distance-right:9pt;mso-wrap-distance-bottom:0;mso-position-horizontal:absolute;mso-position-horizontal-relative:text;mso-position-vertical:absolute;mso-position-vertical-relative:text;mso-width-percent:0;mso-height-percent:0;mso-width-relative:margin;mso-height-relative:margin;v-text-anchor:middle" arcsize="10923f" o:gfxdata="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" fillcolor="#4472c4 [3204]" strokecolor="#1f3763 [1604]" strokeweight="1pt">
-                <v:stroke joinstyle="miter"/>
-                <v:textbox>
-                  <w:txbxContent>
-                    <w:p>
-                      <w:pPr>
-                        <w:jc w:val="center"/>
-                      </w:pPr>
-                      <w:r>
-                        <w:t>Cliente PC</w:t>
-                      </w:r>
-                    </w:p>
-                  </w:txbxContent>
-                </v:textbox>
-              </v:roundrect>
-            </w:pict>
-          </mc:Fallback>
-        </mc:AlternateContent>
-      </w:r>
     </w:p>
     <w:p>
       <w:pPr>
         <w:spacing w:line="240" w:lineRule="auto"/>
         <w:jc w:val="both"/>
       </w:pPr>
+      <w:r>
+        <w:rPr>
+          <w:noProof/>
+        </w:rPr>
+        <w:drawing>
+          <wp:anchor distT="0" distB="0" distL="114300" distR="114300" simplePos="0" relativeHeight="251726848" behindDoc="0" locked="0" layoutInCell="1" allowOverlap="1" wp14:anchorId="4064C605" wp14:editId="224BAF0E">
+            <wp:simplePos x="0" y="0"/>
+            <wp:positionH relativeFrom="margin">
+              <wp:posOffset>-527685</wp:posOffset>
+            </wp:positionH>
+            <wp:positionV relativeFrom="paragraph">
+              <wp:posOffset>434340</wp:posOffset>
+            </wp:positionV>
+            <wp:extent cx="6684645" cy="4210050"/>
+            <wp:effectExtent l="0" t="0" r="1905" b="0"/>
+            <wp:wrapSquare wrapText="bothSides"/>
+            <wp:docPr id="23" name="Imagen 23"/>
+            <wp:cNvGraphicFramePr>
+              <a:graphicFrameLocks xmlns:a="http://schemas.openxmlformats.org/drawingml/2006/main" noChangeAspect="1"/>
+            </wp:cNvGraphicFramePr>
+            <a:graphic xmlns:a="http://schemas.openxmlformats.org/drawingml/2006/main">
+              <a:graphicData uri="http://schemas.openxmlformats.org/drawingml/2006/picture">
+                <pic:pic xmlns:pic="http://schemas.openxmlformats.org/drawingml/2006/picture">
+                  <pic:nvPicPr>
+                    <pic:cNvPr id="0" name="Picture 5"/>
+                    <pic:cNvPicPr>
+                      <a:picLocks noChangeAspect="1" noChangeArrowheads="1"/>
+                    </pic:cNvPicPr>
+                  </pic:nvPicPr>
+                  <pic:blipFill>
+                    <a:blip r:embed="rId21">
+                      <a:extLst>
+                        <a:ext uri="{28A0092B-C50C-407E-A947-70E740481C1C}">
+                          <a14:useLocalDpi xmlns:a14="http://schemas.microsoft.com/office/drawing/2010/main" val="0"/>
+                        </a:ext>
+                      </a:extLst>
+                    </a:blip>
+                    <a:srcRect/>
+                    <a:stretch>
+                      <a:fillRect/>
+                    </a:stretch>
+                  </pic:blipFill>
+                  <pic:spPr bwMode="auto">
+                    <a:xfrm>
+                      <a:off x="0" y="0"/>
+                      <a:ext cx="6684645" cy="4210050"/>
+                    </a:xfrm>
+                    <a:prstGeom prst="rect">
+                      <a:avLst/>
+                    </a:prstGeom>
+                    <a:noFill/>
+                    <a:ln>
+                      <a:noFill/>
+                    </a:ln>
+                  </pic:spPr>
+                </pic:pic>
+              </a:graphicData>
+            </a:graphic>
+            <wp14:sizeRelV relativeFrom="margin">
+              <wp14:pctHeight>0</wp14:pctHeight>
+            </wp14:sizeRelV>
+          </wp:anchor>
+        </w:drawing>
+      </w:r>
     </w:p>
     <w:p>
       <w:pPr>
         <w:spacing w:line="240" w:lineRule="auto"/>
         <w:jc w:val="both"/>
       </w:pPr>
-      <w:r>
-        <w:rPr>
-          <w:noProof/>
-        </w:rPr>
-        <mc:AlternateContent>
-          <mc:Choice Requires="wps">
-            <w:drawing>
-              <wp:anchor distT="0" distB="0" distL="114300" distR="114300" simplePos="0" relativeHeight="251723776" behindDoc="0" locked="0" layoutInCell="1" allowOverlap="1" wp14:anchorId="03D8ED4A" wp14:editId="21A90D57">
-                <wp:simplePos x="0" y="0"/>
-                <wp:positionH relativeFrom="column">
-                  <wp:posOffset>2359101</wp:posOffset>
-                </wp:positionH>
-                <wp:positionV relativeFrom="paragraph">
-                  <wp:posOffset>26584</wp:posOffset>
-                </wp:positionV>
-                <wp:extent cx="1637731" cy="1706159"/>
-                <wp:effectExtent l="38100" t="0" r="19685" b="66040"/>
-                <wp:wrapNone/>
-                <wp:docPr id="20" name="Conector recto de flecha 20"/>
-                <wp:cNvGraphicFramePr/>
-                <a:graphic xmlns:a="http://schemas.openxmlformats.org/drawingml/2006/main">
-                  <a:graphicData uri="http://schemas.microsoft.com/office/word/2010/wordprocessingShape">
-                    <wps:wsp>
-                      <wps:cNvCnPr/>
-                      <wps:spPr>
-                        <a:xfrm flipH="1">
-                          <a:off x="0" y="0"/>
-                          <a:ext cx="1637731" cy="1706159"/>
-                        </a:xfrm>
-                        <a:prstGeom prst="straightConnector1">
-                          <a:avLst/>
-                        </a:prstGeom>
-                        <a:ln>
-                          <a:tailEnd type="triangle"/>
-                        </a:ln>
-                      </wps:spPr>
-                      <wps:style>
-                        <a:lnRef idx="1">
-                          <a:schemeClr val="accent1"/>
-                        </a:lnRef>
-                        <a:fillRef idx="0">
-                          <a:schemeClr val="accent1"/>
-                        </a:fillRef>
-                        <a:effectRef idx="0">
-                          <a:schemeClr val="accent1"/>
-                        </a:effectRef>
-                        <a:fontRef idx="minor">
-                          <a:schemeClr val="tx1"/>
-                        </a:fontRef>
-                      </wps:style>
-                      <wps:bodyPr/>
-                    </wps:wsp>
-                  </a:graphicData>
-                </a:graphic>
-              </wp:anchor>
-            </w:drawing>
-          </mc:Choice>
-          <mc:Fallback>
-            <w:pict>
-              <v:shapetype w14:anchorId="433EC454" id="_x0000_t32" coordsize="21600,21600" o:spt="32" o:oned="t" path="m,l21600,21600e" filled="f">
-                <v:path arrowok="t" fillok="f" o:connecttype="none"/>
-                <o:lock v:ext="edit" shapetype="t"/>
-              </v:shapetype>
-              <v:shape id="Conector recto de flecha 20" o:spid="_x0000_s1026" type="#_x0000_t32" style="position:absolute;margin-left:185.75pt;margin-top:2.1pt;width:128.95pt;height:134.35pt;flip:x;z-index:251723776;visibility:visible;mso-wrap-style:square;mso-wrap-distance-left:9pt;mso-wrap-distance-top:0;mso-wrap-distance-right:9pt;mso-wrap-distance-bottom:0;mso-position-horizontal:absolute;mso-position-horizontal-relative:text;mso-position-vertical:absolute;mso-position-vertical-relative:text" o:gfxdata="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" strokecolor="#4472c4 [3204]" strokeweight=".5pt">
-                <v:stroke endarrow="block" joinstyle="miter"/>
-              </v:shape>
-            </w:pict>
-          </mc:Fallback>
-        </mc:AlternateContent>
-      </w:r>
     </w:p>
     <w:p>
       <w:pPr>
@@ -15524,468 +15426,6 @@
         <w:spacing w:line="240" w:lineRule="auto"/>
         <w:jc w:val="both"/>
       </w:pPr>
-      <w:r>
-        <w:rPr>
-          <w:noProof/>
-        </w:rPr>
-        <mc:AlternateContent>
-          <mc:Choice Requires="wps">
-            <w:drawing>
-              <wp:anchor distT="0" distB="0" distL="114300" distR="114300" simplePos="0" relativeHeight="251720704" behindDoc="0" locked="0" layoutInCell="1" allowOverlap="1" wp14:anchorId="654CC6C8" wp14:editId="7DD5BB05">
-                <wp:simplePos x="0" y="0"/>
-                <wp:positionH relativeFrom="column">
-                  <wp:posOffset>3874002</wp:posOffset>
-                </wp:positionH>
-                <wp:positionV relativeFrom="paragraph">
-                  <wp:posOffset>3535595</wp:posOffset>
-                </wp:positionV>
-                <wp:extent cx="545911" cy="603060"/>
-                <wp:effectExtent l="0" t="0" r="83185" b="64135"/>
-                <wp:wrapNone/>
-                <wp:docPr id="17" name="Conector recto de flecha 17"/>
-                <wp:cNvGraphicFramePr/>
-                <a:graphic xmlns:a="http://schemas.openxmlformats.org/drawingml/2006/main">
-                  <a:graphicData uri="http://schemas.microsoft.com/office/word/2010/wordprocessingShape">
-                    <wps:wsp>
-                      <wps:cNvCnPr/>
-                      <wps:spPr>
-                        <a:xfrm>
-                          <a:off x="0" y="0"/>
-                          <a:ext cx="545911" cy="603060"/>
-                        </a:xfrm>
-                        <a:prstGeom prst="straightConnector1">
-                          <a:avLst/>
-                        </a:prstGeom>
-                        <a:ln>
-                          <a:tailEnd type="triangle"/>
-                        </a:ln>
-                      </wps:spPr>
-                      <wps:style>
-                        <a:lnRef idx="1">
-                          <a:schemeClr val="accent1"/>
-                        </a:lnRef>
-                        <a:fillRef idx="0">
-                          <a:schemeClr val="accent1"/>
-                        </a:fillRef>
-                        <a:effectRef idx="0">
-                          <a:schemeClr val="accent1"/>
-                        </a:effectRef>
-                        <a:fontRef idx="minor">
-                          <a:schemeClr val="tx1"/>
-                        </a:fontRef>
-                      </wps:style>
-                      <wps:bodyPr/>
-                    </wps:wsp>
-                  </a:graphicData>
-                </a:graphic>
-              </wp:anchor>
-            </w:drawing>
-          </mc:Choice>
-          <mc:Fallback>
-            <w:pict>
-              <v:shape w14:anchorId="1AC17814" id="Conector recto de flecha 17" o:spid="_x0000_s1026" type="#_x0000_t32" style="position:absolute;margin-left:305.05pt;margin-top:278.4pt;width:43pt;height:47.5pt;z-index:251720704;visibility:visible;mso-wrap-style:square;mso-wrap-distance-left:9pt;mso-wrap-distance-top:0;mso-wrap-distance-right:9pt;mso-wrap-distance-bottom:0;mso-position-horizontal:absolute;mso-position-horizontal-relative:text;mso-position-vertical:absolute;mso-position-vertical-relative:text" o:gfxdata="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" strokecolor="#4472c4 [3204]" strokeweight=".5pt">
-                <v:stroke endarrow="block" joinstyle="miter"/>
-              </v:shape>
-            </w:pict>
-          </mc:Fallback>
-        </mc:AlternateContent>
-      </w:r>
-      <w:r>
-        <w:rPr>
-          <w:noProof/>
-        </w:rPr>
-        <mc:AlternateContent>
-          <mc:Choice Requires="wps">
-            <w:drawing>
-              <wp:anchor distT="0" distB="0" distL="114300" distR="114300" simplePos="0" relativeHeight="251719680" behindDoc="0" locked="0" layoutInCell="1" allowOverlap="1" wp14:anchorId="7B07104F" wp14:editId="5CA37EC9">
-                <wp:simplePos x="0" y="0"/>
-                <wp:positionH relativeFrom="column">
-                  <wp:posOffset>2495578</wp:posOffset>
-                </wp:positionH>
-                <wp:positionV relativeFrom="paragraph">
-                  <wp:posOffset>1802329</wp:posOffset>
-                </wp:positionV>
-                <wp:extent cx="791571" cy="862368"/>
-                <wp:effectExtent l="0" t="0" r="85090" b="52070"/>
-                <wp:wrapNone/>
-                <wp:docPr id="16" name="Conector recto de flecha 16"/>
-                <wp:cNvGraphicFramePr/>
-                <a:graphic xmlns:a="http://schemas.openxmlformats.org/drawingml/2006/main">
-                  <a:graphicData uri="http://schemas.microsoft.com/office/word/2010/wordprocessingShape">
-                    <wps:wsp>
-                      <wps:cNvCnPr/>
-                      <wps:spPr>
-                        <a:xfrm>
-                          <a:off x="0" y="0"/>
-                          <a:ext cx="791571" cy="862368"/>
-                        </a:xfrm>
-                        <a:prstGeom prst="straightConnector1">
-                          <a:avLst/>
-                        </a:prstGeom>
-                        <a:ln>
-                          <a:tailEnd type="triangle"/>
-                        </a:ln>
-                      </wps:spPr>
-                      <wps:style>
-                        <a:lnRef idx="1">
-                          <a:schemeClr val="accent1"/>
-                        </a:lnRef>
-                        <a:fillRef idx="0">
-                          <a:schemeClr val="accent1"/>
-                        </a:fillRef>
-                        <a:effectRef idx="0">
-                          <a:schemeClr val="accent1"/>
-                        </a:effectRef>
-                        <a:fontRef idx="minor">
-                          <a:schemeClr val="tx1"/>
-                        </a:fontRef>
-                      </wps:style>
-                      <wps:bodyPr/>
-                    </wps:wsp>
-                  </a:graphicData>
-                </a:graphic>
-              </wp:anchor>
-            </w:drawing>
-          </mc:Choice>
-          <mc:Fallback>
-            <w:pict>
-              <v:shape w14:anchorId="3A3985A4" id="Conector recto de flecha 16" o:spid="_x0000_s1026" type="#_x0000_t32" style="position:absolute;margin-left:196.5pt;margin-top:141.9pt;width:62.35pt;height:67.9pt;z-index:251719680;visibility:visible;mso-wrap-style:square;mso-wrap-distance-left:9pt;mso-wrap-distance-top:0;mso-wrap-distance-right:9pt;mso-wrap-distance-bottom:0;mso-position-horizontal:absolute;mso-position-horizontal-relative:text;mso-position-vertical:absolute;mso-position-vertical-relative:text" o:gfxdata="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" strokecolor="#4472c4 [3204]" strokeweight=".5pt">
-                <v:stroke endarrow="block" joinstyle="miter"/>
-              </v:shape>
-            </w:pict>
-          </mc:Fallback>
-        </mc:AlternateContent>
-      </w:r>
-      <w:r>
-        <w:rPr>
-          <w:noProof/>
-        </w:rPr>
-        <mc:AlternateContent>
-          <mc:Choice Requires="wps">
-            <w:drawing>
-              <wp:anchor distT="0" distB="0" distL="114300" distR="114300" simplePos="0" relativeHeight="251718656" behindDoc="0" locked="0" layoutInCell="1" allowOverlap="1" wp14:anchorId="18CB340E" wp14:editId="3C77F594">
-                <wp:simplePos x="0" y="0"/>
-                <wp:positionH relativeFrom="column">
-                  <wp:posOffset>2384122</wp:posOffset>
-                </wp:positionH>
-                <wp:positionV relativeFrom="paragraph">
-                  <wp:posOffset>2680259</wp:posOffset>
-                </wp:positionV>
-                <wp:extent cx="2514600" cy="857250"/>
-                <wp:effectExtent l="0" t="0" r="19050" b="19050"/>
-                <wp:wrapNone/>
-                <wp:docPr id="15" name="Rectángulo: esquinas redondeadas 15"/>
-                <wp:cNvGraphicFramePr/>
-                <a:graphic xmlns:a="http://schemas.openxmlformats.org/drawingml/2006/main">
-                  <a:graphicData uri="http://schemas.microsoft.com/office/word/2010/wordprocessingShape">
-                    <wps:wsp>
-                      <wps:cNvSpPr/>
-                      <wps:spPr>
-                        <a:xfrm>
-                          <a:off x="0" y="0"/>
-                          <a:ext cx="2514600" cy="857250"/>
-                        </a:xfrm>
-                        <a:prstGeom prst="roundRect">
-                          <a:avLst/>
-                        </a:prstGeom>
-                      </wps:spPr>
-                      <wps:style>
-                        <a:lnRef idx="2">
-                          <a:schemeClr val="accent1">
-                            <a:shade val="50000"/>
-                          </a:schemeClr>
-                        </a:lnRef>
-                        <a:fillRef idx="1">
-                          <a:schemeClr val="accent1"/>
-                        </a:fillRef>
-                        <a:effectRef idx="0">
-                          <a:schemeClr val="accent1"/>
-                        </a:effectRef>
-                        <a:fontRef idx="minor">
-                          <a:schemeClr val="lt1"/>
-                        </a:fontRef>
-                      </wps:style>
-                      <wps:txbx>
-                        <w:txbxContent>
-                          <w:p>
-                            <w:pPr>
-                              <w:jc w:val="center"/>
-                            </w:pPr>
-                            <w:r>
-                              <w:t>Capa de Lógica o de Aplicación</w:t>
-                            </w:r>
-                          </w:p>
-                          <w:p>
-                            <w:pPr>
-                              <w:jc w:val="center"/>
-                            </w:pPr>
-                            <w:r>
-                              <w:t>(C#)</w:t>
-                            </w:r>
-                          </w:p>
-                        </w:txbxContent>
-                      </wps:txbx>
-                      <wps:bodyPr rot="0" spcFirstLastPara="0" vertOverflow="overflow" horzOverflow="overflow" vert="horz" wrap="square" lIns="91440" tIns="45720" rIns="91440" bIns="45720" numCol="1" spcCol="0" rtlCol="0" fromWordArt="0" anchor="ctr" anchorCtr="0" forceAA="0" compatLnSpc="1">
-                        <a:prstTxWarp prst="textNoShape">
-                          <a:avLst/>
-                        </a:prstTxWarp>
-                        <a:noAutofit/>
-                      </wps:bodyPr>
-                    </wps:wsp>
-                  </a:graphicData>
-                </a:graphic>
-              </wp:anchor>
-            </w:drawing>
-          </mc:Choice>
-          <mc:Fallback>
-            <w:pict>
-              <v:roundrect w14:anchorId="18CB340E" id="Rectángulo: esquinas redondeadas 15" o:spid="_x0000_s1027" style="position:absolute;left:0;text-align:left;margin-left:187.75pt;margin-top:211.05pt;width:198pt;height:67.5pt;z-index:251718656;visibility:visible;mso-wrap-style:square;mso-wrap-distance-left:9pt;mso-wrap-distance-top:0;mso-wrap-distance-right:9pt;mso-wrap-distance-bottom:0;mso-position-horizontal:absolute;mso-position-horizontal-relative:text;mso-position-vertical:absolute;mso-position-vertical-relative:text;v-text-anchor:middle" arcsize="10923f" o:gfxdata="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" fillcolor="#4472c4 [3204]" strokecolor="#1f3763 [1604]" strokeweight="1pt">
-                <v:stroke joinstyle="miter"/>
-                <v:textbox>
-                  <w:txbxContent>
-                    <w:p>
-                      <w:pPr>
-                        <w:jc w:val="center"/>
-                      </w:pPr>
-                      <w:r>
-                        <w:t>Capa de Lógica o de Aplicación</w:t>
-                      </w:r>
-                    </w:p>
-                    <w:p>
-                      <w:pPr>
-                        <w:jc w:val="center"/>
-                      </w:pPr>
-                      <w:r>
-                        <w:t>(C#)</w:t>
-                      </w:r>
-                    </w:p>
-                  </w:txbxContent>
-                </v:textbox>
-              </v:roundrect>
-            </w:pict>
-          </mc:Fallback>
-        </mc:AlternateContent>
-      </w:r>
-      <w:r>
-        <w:rPr>
-          <w:noProof/>
-        </w:rPr>
-        <mc:AlternateContent>
-          <mc:Choice Requires="wps">
-            <w:drawing>
-              <wp:anchor distT="0" distB="0" distL="114300" distR="114300" simplePos="0" relativeHeight="251716608" behindDoc="0" locked="0" layoutInCell="1" allowOverlap="1" wp14:anchorId="0B015374" wp14:editId="528C6CF2">
-                <wp:simplePos x="0" y="0"/>
-                <wp:positionH relativeFrom="column">
-                  <wp:posOffset>3486150</wp:posOffset>
-                </wp:positionH>
-                <wp:positionV relativeFrom="paragraph">
-                  <wp:posOffset>4162008</wp:posOffset>
-                </wp:positionV>
-                <wp:extent cx="2514600" cy="857250"/>
-                <wp:effectExtent l="0" t="0" r="19050" b="19050"/>
-                <wp:wrapNone/>
-                <wp:docPr id="14" name="Rectángulo: esquinas redondeadas 14"/>
-                <wp:cNvGraphicFramePr/>
-                <a:graphic xmlns:a="http://schemas.openxmlformats.org/drawingml/2006/main">
-                  <a:graphicData uri="http://schemas.microsoft.com/office/word/2010/wordprocessingShape">
-                    <wps:wsp>
-                      <wps:cNvSpPr/>
-                      <wps:spPr>
-                        <a:xfrm>
-                          <a:off x="0" y="0"/>
-                          <a:ext cx="2514600" cy="857250"/>
-                        </a:xfrm>
-                        <a:prstGeom prst="roundRect">
-                          <a:avLst/>
-                        </a:prstGeom>
-                      </wps:spPr>
-                      <wps:style>
-                        <a:lnRef idx="2">
-                          <a:schemeClr val="accent1">
-                            <a:shade val="50000"/>
-                          </a:schemeClr>
-                        </a:lnRef>
-                        <a:fillRef idx="1">
-                          <a:schemeClr val="accent1"/>
-                        </a:fillRef>
-                        <a:effectRef idx="0">
-                          <a:schemeClr val="accent1"/>
-                        </a:effectRef>
-                        <a:fontRef idx="minor">
-                          <a:schemeClr val="lt1"/>
-                        </a:fontRef>
-                      </wps:style>
-                      <wps:txbx>
-                        <w:txbxContent>
-                          <w:p>
-                            <w:pPr>
-                              <w:jc w:val="center"/>
-                            </w:pPr>
-                            <w:r>
-                              <w:t>Capa de Datos</w:t>
-                            </w:r>
-                          </w:p>
-                          <w:p>
-                            <w:pPr>
-                              <w:jc w:val="center"/>
-                            </w:pPr>
-                            <w:r>
-                              <w:t>(SQL Server)</w:t>
-                            </w:r>
-                          </w:p>
-                        </w:txbxContent>
-                      </wps:txbx>
-                      <wps:bodyPr rot="0" spcFirstLastPara="0" vertOverflow="overflow" horzOverflow="overflow" vert="horz" wrap="square" lIns="91440" tIns="45720" rIns="91440" bIns="45720" numCol="1" spcCol="0" rtlCol="0" fromWordArt="0" anchor="ctr" anchorCtr="0" forceAA="0" compatLnSpc="1">
-                        <a:prstTxWarp prst="textNoShape">
-                          <a:avLst/>
-                        </a:prstTxWarp>
-                        <a:noAutofit/>
-                      </wps:bodyPr>
-                    </wps:wsp>
-                  </a:graphicData>
-                </a:graphic>
-              </wp:anchor>
-            </w:drawing>
-          </mc:Choice>
-          <mc:Fallback>
-            <w:pict>
-              <v:roundrect w14:anchorId="0B015374" id="Rectángulo: esquinas redondeadas 14" o:spid="_x0000_s1028" style="position:absolute;left:0;text-align:left;margin-left:274.5pt;margin-top:327.7pt;width:198pt;height:67.5pt;z-index:251716608;visibility:visible;mso-wrap-style:square;mso-wrap-distance-left:9pt;mso-wrap-distance-top:0;mso-wrap-distance-right:9pt;mso-wrap-distance-bottom:0;mso-position-horizontal:absolute;mso-position-horizontal-relative:text;mso-position-vertical:absolute;mso-position-vertical-relative:text;v-text-anchor:middle" arcsize="10923f" o:gfxdata="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" fillcolor="#4472c4 [3204]" strokecolor="#1f3763 [1604]" strokeweight="1pt">
-                <v:stroke joinstyle="miter"/>
-                <v:textbox>
-                  <w:txbxContent>
-                    <w:p>
-                      <w:pPr>
-                        <w:jc w:val="center"/>
-                      </w:pPr>
-                      <w:r>
-                        <w:t>Capa de Datos</w:t>
-                      </w:r>
-                    </w:p>
-                    <w:p>
-                      <w:pPr>
-                        <w:jc w:val="center"/>
-                      </w:pPr>
-                      <w:r>
-                        <w:t>(SQL Server)</w:t>
-                      </w:r>
-                    </w:p>
-                  </w:txbxContent>
-                </v:textbox>
-              </v:roundrect>
-            </w:pict>
-          </mc:Fallback>
-        </mc:AlternateContent>
-      </w:r>
-      <w:r>
-        <w:rPr>
-          <w:noProof/>
-        </w:rPr>
-        <mc:AlternateContent>
-          <mc:Choice Requires="wps">
-            <w:drawing>
-              <wp:anchor distT="0" distB="0" distL="114300" distR="114300" simplePos="0" relativeHeight="251714560" behindDoc="0" locked="0" layoutInCell="1" allowOverlap="1" wp14:anchorId="034AE070" wp14:editId="53593C92">
-                <wp:simplePos x="0" y="0"/>
-                <wp:positionH relativeFrom="column">
-                  <wp:posOffset>1056308</wp:posOffset>
-                </wp:positionH>
-                <wp:positionV relativeFrom="paragraph">
-                  <wp:posOffset>945648</wp:posOffset>
-                </wp:positionV>
-                <wp:extent cx="2514600" cy="857250"/>
-                <wp:effectExtent l="0" t="0" r="19050" b="19050"/>
-                <wp:wrapNone/>
-                <wp:docPr id="13" name="Rectángulo: esquinas redondeadas 13"/>
-                <wp:cNvGraphicFramePr/>
-                <a:graphic xmlns:a="http://schemas.openxmlformats.org/drawingml/2006/main">
-                  <a:graphicData uri="http://schemas.microsoft.com/office/word/2010/wordprocessingShape">
-                    <wps:wsp>
-                      <wps:cNvSpPr/>
-                      <wps:spPr>
-                        <a:xfrm>
-                          <a:off x="0" y="0"/>
-                          <a:ext cx="2514600" cy="857250"/>
-                        </a:xfrm>
-                        <a:prstGeom prst="roundRect">
-                          <a:avLst/>
-                        </a:prstGeom>
-                      </wps:spPr>
-                      <wps:style>
-                        <a:lnRef idx="2">
-                          <a:schemeClr val="accent1">
-                            <a:shade val="50000"/>
-                          </a:schemeClr>
-                        </a:lnRef>
-                        <a:fillRef idx="1">
-                          <a:schemeClr val="accent1"/>
-                        </a:fillRef>
-                        <a:effectRef idx="0">
-                          <a:schemeClr val="accent1"/>
-                        </a:effectRef>
-                        <a:fontRef idx="minor">
-                          <a:schemeClr val="lt1"/>
-                        </a:fontRef>
-                      </wps:style>
-                      <wps:txbx>
-                        <w:txbxContent>
-                          <w:p>
-                            <w:pPr>
-                              <w:jc w:val="center"/>
-                            </w:pPr>
-                            <w:r>
-                              <w:t>Capa de Presentación</w:t>
-                            </w:r>
-                          </w:p>
-                          <w:p>
-                            <w:pPr>
-                              <w:jc w:val="center"/>
-                            </w:pPr>
-                            <w:r>
-                              <w:t>(ASP.NET)</w:t>
-                            </w:r>
-                          </w:p>
-                        </w:txbxContent>
-                      </wps:txbx>
-                      <wps:bodyPr rot="0" spcFirstLastPara="0" vertOverflow="overflow" horzOverflow="overflow" vert="horz" wrap="square" lIns="91440" tIns="45720" rIns="91440" bIns="45720" numCol="1" spcCol="0" rtlCol="0" fromWordArt="0" anchor="ctr" anchorCtr="0" forceAA="0" compatLnSpc="1">
-                        <a:prstTxWarp prst="textNoShape">
-                          <a:avLst/>
-                        </a:prstTxWarp>
-                        <a:noAutofit/>
-                      </wps:bodyPr>
-                    </wps:wsp>
-                  </a:graphicData>
-                </a:graphic>
-              </wp:anchor>
-            </w:drawing>
-          </mc:Choice>
-          <mc:Fallback>
-            <w:pict>
-              <v:roundrect w14:anchorId="034AE070" id="Rectángulo: esquinas redondeadas 13" o:spid="_x0000_s1029" style="position:absolute;left:0;text-align:left;margin-left:83.15pt;margin-top:74.45pt;width:198pt;height:67.5pt;z-index:251714560;visibility:visible;mso-wrap-style:square;mso-wrap-distance-left:9pt;mso-wrap-distance-top:0;mso-wrap-distance-right:9pt;mso-wrap-distance-bottom:0;mso-position-horizontal:absolute;mso-position-horizontal-relative:text;mso-position-vertical:absolute;mso-position-vertical-relative:text;v-text-anchor:middle" arcsize="10923f" o:gfxdata="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" fillcolor="#4472c4 [3204]" strokecolor="#1f3763 [1604]" strokeweight="1pt">
-                <v:stroke joinstyle="miter"/>
-                <v:textbox>
-                  <w:txbxContent>
-                    <w:p>
-                      <w:pPr>
-                        <w:jc w:val="center"/>
-                      </w:pPr>
-                      <w:r>
-                        <w:t>Capa de Presentación</w:t>
-                      </w:r>
-                    </w:p>
-                    <w:p>
-                      <w:pPr>
-                        <w:jc w:val="center"/>
-                      </w:pPr>
-                      <w:r>
-                        <w:t>(ASP.NET)</w:t>
-                      </w:r>
-                    </w:p>
-                  </w:txbxContent>
-                </v:textbox>
-              </v:roundrect>
-            </w:pict>
-          </mc:Fallback>
-        </mc:AlternateContent>
-      </w:r>
     </w:p>
     <w:p/>
     <w:p/>
@@ -16064,6 +15504,7 @@
           <w:sz w:val="28"/>
           <w:szCs w:val="24"/>
         </w:rPr>
+        <w:lastRenderedPageBreak/>
         <w:drawing>
           <wp:anchor distT="0" distB="0" distL="114300" distR="114300" simplePos="0" relativeHeight="251724800" behindDoc="0" locked="0" layoutInCell="1" allowOverlap="1" wp14:anchorId="59E1C558" wp14:editId="7A76847C">
             <wp:simplePos x="0" y="0"/>
@@ -16090,7 +15531,7 @@
                     </pic:cNvPicPr>
                   </pic:nvPicPr>
                   <pic:blipFill>
-                    <a:blip r:embed="rId21" cstate="print">
+                    <a:blip r:embed="rId22" cstate="print">
                       <a:extLst>
                         <a:ext uri="{28A0092B-C50C-407E-A947-70E740481C1C}">
                           <a14:useLocalDpi xmlns:a14="http://schemas.microsoft.com/office/drawing/2010/main" val="0"/>
@@ -18632,7 +18073,7 @@
 </file>
 
 <file path=customXml/itemProps1.xml><?xml version="1.0" encoding="utf-8"?>
-<ds:datastoreItem xmlns:ds="http://schemas.openxmlformats.org/officeDocument/2006/customXml" ds:itemID="{ED10D615-48EF-4178-AB56-923177DDB02D}">
+<ds:datastoreItem xmlns:ds="http://schemas.openxmlformats.org/officeDocument/2006/customXml" ds:itemID="{67D2D277-07F6-45E7-91B3-ECC53D660A4F}">
   <ds:schemaRefs>
     <ds:schemaRef ds:uri="http://schemas.openxmlformats.org/officeDocument/2006/bibliography"/>
   </ds:schemaRefs>

</xml_diff>